<commit_message>
- Review and format "Official Mo Hinh Use Case.docx" - Move Official Mo Hinh Use Case.docx from TemplatePTTKPM directory to Document directory. - Review usecase diagram
</commit_message>
<xml_diff>
--- a/1 Document/Tuan/Usecase_Diagrams.docx
+++ b/1 Document/Tuan/Usecase_Diagrams.docx
@@ -2652,82 +2652,29 @@
           </wp:inline>
         </w:drawing>
       </w:r>
+      <w:bookmarkStart w:id="1" w:name="_GoBack"/>
+      <w:bookmarkEnd w:id="1"/>
+    </w:p>
+    <w:p>
+      <w:pPr>
+        <w:jc w:val="both"/>
+        <w:rPr>
+          <w:lang w:val="en-US"/>
+        </w:rPr>
+      </w:pPr>
+    </w:p>
+    <w:p>
+      <w:pPr>
+        <w:jc w:val="both"/>
+        <w:rPr>
+          <w:lang w:val="en-US"/>
+        </w:rPr>
+      </w:pPr>
       <w:r>
         <w:rPr>
           <w:noProof/>
           <w:lang w:val="en-US"/>
         </w:rPr>
-        <w:drawing>
-          <wp:inline distT="0" distB="0" distL="0" distR="0" wp14:anchorId="05E5D175" wp14:editId="5CA120E3">
-            <wp:extent cx="5229225" cy="3505200"/>
-            <wp:effectExtent l="0" t="0" r="0" b="0"/>
-            <wp:docPr id="7" name="Picture 7"/>
-            <wp:cNvGraphicFramePr>
-              <a:graphicFrameLocks xmlns:a="http://schemas.openxmlformats.org/drawingml/2006/main" noChangeAspect="1"/>
-            </wp:cNvGraphicFramePr>
-            <a:graphic xmlns:a="http://schemas.openxmlformats.org/drawingml/2006/main">
-              <a:graphicData uri="http://schemas.openxmlformats.org/drawingml/2006/picture">
-                <pic:pic xmlns:pic="http://schemas.openxmlformats.org/drawingml/2006/picture">
-                  <pic:nvPicPr>
-                    <pic:cNvPr id="0" name="Picture 2"/>
-                    <pic:cNvPicPr>
-                      <a:picLocks noChangeAspect="1" noChangeArrowheads="1"/>
-                    </pic:cNvPicPr>
-                  </pic:nvPicPr>
-                  <pic:blipFill>
-                    <a:blip r:embed="rId17">
-                      <a:extLst>
-                        <a:ext uri="{28A0092B-C50C-407E-A947-70E740481C1C}">
-                          <a14:useLocalDpi xmlns:a14="http://schemas.microsoft.com/office/drawing/2010/main" val="0"/>
-                        </a:ext>
-                      </a:extLst>
-                    </a:blip>
-                    <a:srcRect/>
-                    <a:stretch>
-                      <a:fillRect/>
-                    </a:stretch>
-                  </pic:blipFill>
-                  <pic:spPr bwMode="auto">
-                    <a:xfrm>
-                      <a:off x="0" y="0"/>
-                      <a:ext cx="5229225" cy="3505200"/>
-                    </a:xfrm>
-                    <a:prstGeom prst="rect">
-                      <a:avLst/>
-                    </a:prstGeom>
-                    <a:noFill/>
-                    <a:ln>
-                      <a:noFill/>
-                    </a:ln>
-                  </pic:spPr>
-                </pic:pic>
-              </a:graphicData>
-            </a:graphic>
-          </wp:inline>
-        </w:drawing>
-      </w:r>
-    </w:p>
-    <w:p>
-      <w:pPr>
-        <w:jc w:val="both"/>
-        <w:rPr>
-          <w:lang w:val="en-US"/>
-        </w:rPr>
-      </w:pPr>
-    </w:p>
-    <w:p>
-      <w:pPr>
-        <w:jc w:val="both"/>
-        <w:rPr>
-          <w:lang w:val="en-US"/>
-        </w:rPr>
-      </w:pPr>
-      <w:r>
-        <w:rPr>
-          <w:noProof/>
-          <w:lang w:val="en-US"/>
-        </w:rPr>
-        <w:lastRenderedPageBreak/>
         <w:drawing>
           <wp:inline distT="0" distB="0" distL="0" distR="0" wp14:anchorId="37757AC3" wp14:editId="30F35EC3">
             <wp:extent cx="4400550" cy="2228850"/>
@@ -2746,7 +2693,7 @@
                     </pic:cNvPicPr>
                   </pic:nvPicPr>
                   <pic:blipFill>
-                    <a:blip r:embed="rId18">
+                    <a:blip r:embed="rId17">
                       <a:extLst>
                         <a:ext uri="{28A0092B-C50C-407E-A947-70E740481C1C}">
                           <a14:useLocalDpi xmlns:a14="http://schemas.microsoft.com/office/drawing/2010/main" val="0"/>
@@ -2801,19 +2748,19 @@
           <w:lang w:val="en-US"/>
         </w:rPr>
       </w:pPr>
-      <w:bookmarkStart w:id="1" w:name="_Toc451996089"/>
-      <w:bookmarkStart w:id="2" w:name="_Toc452184222"/>
-      <w:bookmarkStart w:id="3" w:name="_Toc452186669"/>
-      <w:bookmarkStart w:id="4" w:name="_Toc452198046"/>
-      <w:bookmarkStart w:id="5" w:name="_Toc460198367"/>
-      <w:bookmarkStart w:id="6" w:name="_Toc305875586"/>
+      <w:bookmarkStart w:id="2" w:name="_Toc305875586"/>
+      <w:bookmarkStart w:id="3" w:name="_Toc451996089"/>
+      <w:bookmarkStart w:id="4" w:name="_Toc452184222"/>
+      <w:bookmarkStart w:id="5" w:name="_Toc452186669"/>
+      <w:bookmarkStart w:id="6" w:name="_Toc452198046"/>
+      <w:bookmarkStart w:id="7" w:name="_Toc460198367"/>
       <w:r>
         <w:rPr>
           <w:lang w:val="en-US"/>
         </w:rPr>
         <w:t>Danh sách các Actor</w:t>
       </w:r>
-      <w:bookmarkEnd w:id="6"/>
+      <w:bookmarkEnd w:id="2"/>
     </w:p>
     <w:tbl>
       <w:tblPr>
@@ -3148,14 +3095,14 @@
           <w:lang w:val="en-US"/>
         </w:rPr>
       </w:pPr>
-      <w:bookmarkStart w:id="7" w:name="_Toc305875587"/>
+      <w:bookmarkStart w:id="8" w:name="_Toc305875587"/>
       <w:r>
         <w:rPr>
           <w:lang w:val="en-US"/>
         </w:rPr>
         <w:t>Danh sách các Use-case</w:t>
       </w:r>
-      <w:bookmarkEnd w:id="7"/>
+      <w:bookmarkEnd w:id="8"/>
     </w:p>
     <w:tbl>
       <w:tblPr>
@@ -4119,25 +4066,25 @@
           <w:lang w:val="en-US"/>
         </w:rPr>
       </w:pPr>
-      <w:bookmarkStart w:id="8" w:name="_Toc305875588"/>
+      <w:bookmarkStart w:id="9" w:name="_Toc305875588"/>
       <w:r>
         <w:rPr>
           <w:lang w:val="en-US"/>
         </w:rPr>
         <w:t xml:space="preserve">Đặc tả </w:t>
       </w:r>
-      <w:bookmarkEnd w:id="1"/>
-      <w:bookmarkEnd w:id="2"/>
       <w:bookmarkEnd w:id="3"/>
       <w:bookmarkEnd w:id="4"/>
       <w:bookmarkEnd w:id="5"/>
+      <w:bookmarkEnd w:id="6"/>
+      <w:bookmarkEnd w:id="7"/>
       <w:r>
         <w:rPr>
           <w:lang w:val="en-US"/>
         </w:rPr>
         <w:t>Use-case</w:t>
       </w:r>
-      <w:bookmarkEnd w:id="8"/>
+      <w:bookmarkEnd w:id="9"/>
       <w:r>
         <w:rPr>
           <w:lang w:val="en-US"/>
@@ -4152,7 +4099,7 @@
           <w:lang w:val="en-US"/>
         </w:rPr>
       </w:pPr>
-      <w:bookmarkStart w:id="9" w:name="_Toc305875589"/>
+      <w:bookmarkStart w:id="10" w:name="_Toc305875589"/>
       <w:r>
         <w:rPr>
           <w:lang w:val="en-US"/>
@@ -4187,7 +4134,7 @@
         </w:rPr>
         <w:t>”</w:t>
       </w:r>
-      <w:bookmarkEnd w:id="9"/>
+      <w:bookmarkEnd w:id="10"/>
     </w:p>
     <w:p>
       <w:pPr>
@@ -4424,6 +4371,7 @@
         <w:rPr>
           <w:lang w:val="en-US"/>
         </w:rPr>
+        <w:lastRenderedPageBreak/>
         <w:t>Trạng thái hệ thống sau khi thực hiện Use-case</w:t>
       </w:r>
     </w:p>
@@ -4579,12 +4527,11 @@
           <w:lang w:val="en-US"/>
         </w:rPr>
       </w:pPr>
-      <w:bookmarkStart w:id="10" w:name="_Toc305875590"/>
-      <w:r>
-        <w:rPr>
-          <w:lang w:val="en-US"/>
-        </w:rPr>
-        <w:lastRenderedPageBreak/>
+      <w:bookmarkStart w:id="11" w:name="_Toc305875590"/>
+      <w:r>
+        <w:rPr>
+          <w:lang w:val="en-US"/>
+        </w:rPr>
         <w:t xml:space="preserve">Đặc tả Use-case </w:t>
       </w:r>
       <w:r>
@@ -4615,7 +4562,7 @@
         </w:rPr>
         <w:t>”</w:t>
       </w:r>
-      <w:bookmarkEnd w:id="10"/>
+      <w:bookmarkEnd w:id="11"/>
     </w:p>
     <w:p>
       <w:pPr>
@@ -5032,6 +4979,7 @@
         <w:pStyle w:val="Heading3"/>
       </w:pPr>
       <w:r>
+        <w:lastRenderedPageBreak/>
         <w:t>Trạng thái hệ thống khi bắt đầu thực hiện Use-case</w:t>
       </w:r>
     </w:p>
@@ -5180,7 +5128,6 @@
         <w:rPr>
           <w:lang w:val="en-US"/>
         </w:rPr>
-        <w:lastRenderedPageBreak/>
         <w:t xml:space="preserve">Danh sách </w:t>
       </w:r>
       <w:r>
@@ -5242,7 +5189,7 @@
           <w:lang w:val="en-US"/>
         </w:rPr>
       </w:pPr>
-      <w:bookmarkStart w:id="11" w:name="_Toc305875591"/>
+      <w:bookmarkStart w:id="12" w:name="_Toc305875591"/>
       <w:r>
         <w:rPr>
           <w:lang w:val="en-US"/>
@@ -5284,7 +5231,7 @@
         </w:rPr>
         <w:t>”</w:t>
       </w:r>
-      <w:bookmarkEnd w:id="11"/>
+      <w:bookmarkEnd w:id="12"/>
     </w:p>
     <w:p>
       <w:pPr>
@@ -5543,6 +5490,7 @@
         <w:pStyle w:val="Heading3"/>
       </w:pPr>
       <w:r>
+        <w:lastRenderedPageBreak/>
         <w:t>Trạng thái hệ thống khi bắt đầu thực hiện Use-case</w:t>
       </w:r>
     </w:p>
@@ -5635,12 +5583,11 @@
           <w:lang w:val="en-US"/>
         </w:rPr>
       </w:pPr>
-      <w:bookmarkStart w:id="12" w:name="_Toc305875592"/>
-      <w:r>
-        <w:rPr>
-          <w:lang w:val="en-US"/>
-        </w:rPr>
-        <w:lastRenderedPageBreak/>
+      <w:bookmarkStart w:id="13" w:name="_Toc305875592"/>
+      <w:r>
+        <w:rPr>
+          <w:lang w:val="en-US"/>
+        </w:rPr>
         <w:t xml:space="preserve">Đặc tả Use-case </w:t>
       </w:r>
       <w:r>
@@ -5671,7 +5618,7 @@
         </w:rPr>
         <w:t>”</w:t>
       </w:r>
-      <w:bookmarkEnd w:id="12"/>
+      <w:bookmarkEnd w:id="13"/>
     </w:p>
     <w:p>
       <w:pPr>
@@ -6080,6 +6027,7 @@
         <w:rPr>
           <w:lang w:val="en-US"/>
         </w:rPr>
+        <w:lastRenderedPageBreak/>
         <w:t>Điểm mở rộng</w:t>
       </w:r>
     </w:p>
@@ -6129,7 +6077,7 @@
           <w:lang w:val="en-US"/>
         </w:rPr>
       </w:pPr>
-      <w:bookmarkStart w:id="13" w:name="_Toc305875593"/>
+      <w:bookmarkStart w:id="14" w:name="_Toc305875593"/>
       <w:r>
         <w:rPr>
           <w:lang w:val="en-US"/>
@@ -6157,7 +6105,7 @@
         </w:rPr>
         <w:t>”</w:t>
       </w:r>
-      <w:bookmarkEnd w:id="13"/>
+      <w:bookmarkEnd w:id="14"/>
     </w:p>
     <w:p>
       <w:pPr>
@@ -6187,7 +6135,6 @@
         <w:pStyle w:val="Heading3"/>
       </w:pPr>
       <w:r>
-        <w:lastRenderedPageBreak/>
         <w:t>Dòng sự kiện</w:t>
       </w:r>
     </w:p>
@@ -6449,7 +6396,7 @@
           <w:lang w:val="en-US"/>
         </w:rPr>
       </w:pPr>
-      <w:bookmarkStart w:id="14" w:name="_Toc305875594"/>
+      <w:bookmarkStart w:id="15" w:name="_Toc305875594"/>
       <w:r>
         <w:rPr>
           <w:lang w:val="en-US"/>
@@ -6477,7 +6424,7 @@
         </w:rPr>
         <w:t>”</w:t>
       </w:r>
-      <w:bookmarkEnd w:id="14"/>
+      <w:bookmarkEnd w:id="15"/>
     </w:p>
     <w:p>
       <w:pPr>
@@ -6525,6 +6472,7 @@
         <w:pStyle w:val="Heading3"/>
       </w:pPr>
       <w:r>
+        <w:lastRenderedPageBreak/>
         <w:t>Dòng sự kiện</w:t>
       </w:r>
     </w:p>
@@ -6559,7 +6507,6 @@
         <w:pStyle w:val="Heading3"/>
       </w:pPr>
       <w:r>
-        <w:lastRenderedPageBreak/>
         <w:t>Các yêu cầu đặc biệt</w:t>
       </w:r>
     </w:p>
@@ -6603,7 +6550,7 @@
           <w:lang w:val="en-US"/>
         </w:rPr>
       </w:pPr>
-      <w:bookmarkStart w:id="15" w:name="_Toc305875595"/>
+      <w:bookmarkStart w:id="16" w:name="_Toc305875595"/>
       <w:r>
         <w:rPr>
           <w:lang w:val="en-US"/>
@@ -6638,7 +6585,7 @@
         </w:rPr>
         <w:t>”</w:t>
       </w:r>
-      <w:bookmarkEnd w:id="15"/>
+      <w:bookmarkEnd w:id="16"/>
     </w:p>
     <w:p>
       <w:pPr>
@@ -6999,12 +6946,11 @@
           <w:lang w:val="en-US"/>
         </w:rPr>
       </w:pPr>
-      <w:bookmarkStart w:id="16" w:name="_Toc305875596"/>
-      <w:r>
-        <w:rPr>
-          <w:lang w:val="en-US"/>
-        </w:rPr>
-        <w:lastRenderedPageBreak/>
+      <w:bookmarkStart w:id="17" w:name="_Toc305875596"/>
+      <w:r>
+        <w:rPr>
+          <w:lang w:val="en-US"/>
+        </w:rPr>
         <w:t xml:space="preserve">Đặc tả Use-case </w:t>
       </w:r>
       <w:r>
@@ -7042,7 +6988,7 @@
         </w:rPr>
         <w:t>”</w:t>
       </w:r>
-      <w:bookmarkEnd w:id="16"/>
+      <w:bookmarkEnd w:id="17"/>
     </w:p>
     <w:p>
       <w:pPr>
@@ -7387,7 +7333,7 @@
           <w:lang w:val="en-US"/>
         </w:rPr>
       </w:pPr>
-      <w:bookmarkStart w:id="17" w:name="_Toc305875597"/>
+      <w:bookmarkStart w:id="18" w:name="_Toc305875597"/>
       <w:r>
         <w:rPr>
           <w:lang w:val="en-US"/>
@@ -7415,7 +7361,7 @@
         </w:rPr>
         <w:t>”</w:t>
       </w:r>
-      <w:bookmarkEnd w:id="17"/>
+      <w:bookmarkEnd w:id="18"/>
     </w:p>
     <w:p>
       <w:pPr>
@@ -7503,6 +7449,7 @@
         <w:rPr>
           <w:lang w:val="en-US"/>
         </w:rPr>
+        <w:lastRenderedPageBreak/>
         <w:t xml:space="preserve">Actor thực hiện các thao tác Hủy </w:t>
       </w:r>
       <w:r>
@@ -7546,7 +7493,6 @@
         <w:rPr>
           <w:lang w:val="en-US"/>
         </w:rPr>
-        <w:lastRenderedPageBreak/>
         <w:t>Kiểm tra điều kiện cập nhật đơn đặt hàng và cập nhật</w:t>
       </w:r>
     </w:p>
@@ -7603,15 +7549,7 @@
         <w:rPr>
           <w:lang w:val="en-US"/>
         </w:rPr>
-        <w:t xml:space="preserve"> không thành công : </w:t>
-      </w:r>
-      <w:bookmarkStart w:id="18" w:name="_GoBack"/>
-      <w:bookmarkEnd w:id="18"/>
-      <w:r>
-        <w:rPr>
-          <w:lang w:val="en-US"/>
-        </w:rPr>
-        <w:t xml:space="preserve">Nếu </w:t>
+        <w:t xml:space="preserve"> không thành công : Nếu </w:t>
       </w:r>
       <w:r>
         <w:rPr>
@@ -7969,6 +7907,7 @@
         </w:rPr>
       </w:pPr>
       <w:r>
+        <w:lastRenderedPageBreak/>
         <w:t>Các dòng sự kiện khác</w:t>
       </w:r>
     </w:p>
@@ -7998,7 +7937,6 @@
         <w:pStyle w:val="Heading3"/>
       </w:pPr>
       <w:r>
-        <w:lastRenderedPageBreak/>
         <w:t>Các yêu cầu đặc biệt</w:t>
       </w:r>
     </w:p>
@@ -8374,6 +8312,7 @@
         <w:rPr>
           <w:lang w:val="en-US"/>
         </w:rPr>
+        <w:lastRenderedPageBreak/>
         <w:t>Trạng thái hệ thống sau khi thực hiện Use-case</w:t>
       </w:r>
     </w:p>
@@ -8403,7 +8342,6 @@
         <w:rPr>
           <w:lang w:val="en-US"/>
         </w:rPr>
-        <w:lastRenderedPageBreak/>
         <w:t>Điểm mở rộng</w:t>
       </w:r>
     </w:p>
@@ -8755,8 +8693,8 @@
       </w:r>
     </w:p>
     <w:sectPr>
-      <w:headerReference w:type="default" r:id="rId19"/>
-      <w:footerReference w:type="default" r:id="rId20"/>
+      <w:headerReference w:type="default" r:id="rId18"/>
+      <w:footerReference w:type="default" r:id="rId19"/>
       <w:pgSz w:w="12240" w:h="15840" w:code="1"/>
       <w:pgMar w:top="1440" w:right="1440" w:bottom="1440" w:left="1440" w:header="720" w:footer="720" w:gutter="0"/>
       <w:pgNumType w:start="1"/>
@@ -8900,7 +8838,7 @@
               <w:rStyle w:val="PageNumber"/>
               <w:noProof/>
             </w:rPr>
-            <w:t>15</w:t>
+            <w:t>14</w:t>
           </w:r>
           <w:r>
             <w:rPr>

</xml_diff>